<commit_message>
ADDED documents for presentation
</commit_message>
<xml_diff>
--- a/Documents/User Interface Design/User Interface Design 2.1.docx
+++ b/Documents/User Interface Design/User Interface Design 2.1.docx
@@ -12,8 +12,6 @@
           <w:sz w:val="48"/>
         </w:rPr>
       </w:pPr>
-      <w:bookmarkStart w:id="0" w:name="_GoBack"/>
-      <w:bookmarkEnd w:id="0"/>
       <w:r>
         <w:rPr>
           <w:rFonts w:ascii="Times New Roman" w:hAnsi="Times New Roman" w:cs="Times New Roman"/>
@@ -3037,15 +3035,8 @@
           <w:rFonts w:ascii="Times New Roman" w:hAnsi="Times New Roman" w:cs="Times New Roman"/>
         </w:rPr>
       </w:pPr>
-    </w:p>
-    <w:p>
-      <w:pPr>
-        <w:rPr>
-          <w:rFonts w:ascii="Times New Roman" w:hAnsi="Times New Roman" w:cs="Times New Roman"/>
-          <w:sz w:val="32"/>
-          <w:szCs w:val="32"/>
-        </w:rPr>
-      </w:pPr>
+      <w:bookmarkStart w:id="0" w:name="_GoBack"/>
+      <w:bookmarkEnd w:id="0"/>
       <w:r>
         <w:rPr>
           <w:noProof/>
@@ -3070,16 +3061,26 @@
             <v:path o:extrusionok="f" gradientshapeok="t" o:connecttype="rect"/>
             <o:lock v:ext="edit" aspectratio="t"/>
           </v:shapetype>
-          <v:shape id="_x0000_s1026" type="#_x0000_t75" style="position:absolute;margin-left:3.05pt;margin-top:118.1pt;width:469.6pt;height:388.3pt;z-index:251677696;mso-position-horizontal-relative:text;mso-position-vertical-relative:text;mso-width-relative:page;mso-height-relative:page">
-            <v:imagedata r:id="rId18" o:title="ScreenFlow" cropbottom="26598f"/>
-            <w10:wrap type="square"/>
+          <v:shape id="_x0000_s1030" type="#_x0000_t75" style="position:absolute;margin-left:0;margin-top:13.95pt;width:513.75pt;height:513.75pt;z-index:251685888;mso-position-horizontal:center;mso-position-horizontal-relative:margin;mso-position-vertical-relative:text;mso-width-relative:page;mso-height-relative:page">
+            <v:imagedata r:id="rId18" o:title="flow_digram.fw"/>
+            <w10:wrap type="square" anchorx="margin"/>
           </v:shape>
         </w:pict>
       </w:r>
-      <w:r>
-        <w:rPr>
-          <w:rFonts w:ascii="Times New Roman" w:hAnsi="Times New Roman" w:cs="Times New Roman"/>
-        </w:rPr>
+    </w:p>
+    <w:p>
+      <w:pPr>
+        <w:rPr>
+          <w:rFonts w:ascii="Times New Roman" w:hAnsi="Times New Roman" w:cs="Times New Roman"/>
+          <w:sz w:val="32"/>
+          <w:szCs w:val="32"/>
+        </w:rPr>
+      </w:pPr>
+      <w:r>
+        <w:rPr>
+          <w:rFonts w:ascii="Times New Roman" w:hAnsi="Times New Roman" w:cs="Times New Roman"/>
+        </w:rPr>
+        <w:lastRenderedPageBreak/>
         <w:t>Once an account has been created, the user</w:t>
       </w:r>
       <w:r>
@@ -3246,7 +3247,6 @@
           <w:sz w:val="40"/>
           <w:szCs w:val="40"/>
         </w:rPr>
-        <w:lastRenderedPageBreak/>
         <w:t>3</w:t>
       </w:r>
       <w:r>
@@ -3701,7 +3701,6 @@
           <w:sz w:val="32"/>
           <w:szCs w:val="32"/>
         </w:rPr>
-        <w:lastRenderedPageBreak/>
         <w:t xml:space="preserve">3.2 </w:t>
       </w:r>
       <w:r>
@@ -4112,7 +4111,6 @@
           <w:sz w:val="32"/>
           <w:szCs w:val="32"/>
         </w:rPr>
-        <w:lastRenderedPageBreak/>
         <w:t>3.3</w:t>
       </w:r>
       <w:r>
@@ -4615,7 +4613,6 @@
           <w:sz w:val="32"/>
           <w:szCs w:val="32"/>
         </w:rPr>
-        <w:lastRenderedPageBreak/>
         <w:t>3.4 Login Screen</w:t>
       </w:r>
     </w:p>
@@ -5058,76 +5055,76 @@
           <w:sz w:val="32"/>
           <w:szCs w:val="32"/>
         </w:rPr>
+        <w:t>3.5</w:t>
+      </w:r>
+      <w:r>
+        <w:rPr>
+          <w:rFonts w:ascii="Times New Roman" w:hAnsi="Times New Roman" w:cs="Times New Roman"/>
+          <w:b/>
+          <w:sz w:val="32"/>
+          <w:szCs w:val="32"/>
+        </w:rPr>
+        <w:t xml:space="preserve"> Tutorial Screen</w:t>
+      </w:r>
+    </w:p>
+    <w:p>
+      <w:pPr>
+        <w:rPr>
+          <w:rFonts w:ascii="Times New Roman" w:hAnsi="Times New Roman" w:cs="Times New Roman"/>
+        </w:rPr>
+      </w:pPr>
+      <w:r>
+        <w:rPr>
+          <w:rFonts w:ascii="Times New Roman" w:hAnsi="Times New Roman" w:cs="Times New Roman"/>
+        </w:rPr>
+        <w:t>The tutorial screen serves as a learning resource that the application users have to their advantage to lea</w:t>
+      </w:r>
+      <w:r>
+        <w:rPr>
+          <w:rFonts w:ascii="Times New Roman" w:hAnsi="Times New Roman" w:cs="Times New Roman"/>
+        </w:rPr>
+        <w:t>rn how to navigate through the a</w:t>
+      </w:r>
+      <w:r>
+        <w:rPr>
+          <w:rFonts w:ascii="Times New Roman" w:hAnsi="Times New Roman" w:cs="Times New Roman"/>
+        </w:rPr>
+        <w:t xml:space="preserve">pp, learn shortcuts, use efficiently </w:t>
+      </w:r>
+      <w:proofErr w:type="gramStart"/>
+      <w:r>
+        <w:rPr>
+          <w:rFonts w:ascii="Times New Roman" w:hAnsi="Times New Roman" w:cs="Times New Roman"/>
+        </w:rPr>
+        <w:t>the  services</w:t>
+      </w:r>
+      <w:proofErr w:type="gramEnd"/>
+      <w:r>
+        <w:rPr>
+          <w:rFonts w:ascii="Times New Roman" w:hAnsi="Times New Roman" w:cs="Times New Roman"/>
+        </w:rPr>
+        <w:t xml:space="preserve">  provided by the application and how to start a project, add members, assign task, upload completed task and view tasks and project progress.</w:t>
+      </w:r>
+      <w:r>
+        <w:rPr>
+          <w:rFonts w:ascii="Times New Roman" w:hAnsi="Times New Roman" w:cs="Times New Roman"/>
+        </w:rPr>
+        <w:t xml:space="preserve"> The user gets redirected to this screen when the user creates an account. It can also be accessed from the main menu screen.</w:t>
+      </w:r>
+    </w:p>
+    <w:p>
+      <w:pPr>
+        <w:rPr>
+          <w:rFonts w:ascii="Times New Roman" w:hAnsi="Times New Roman" w:cs="Times New Roman"/>
+          <w:sz w:val="32"/>
+          <w:szCs w:val="32"/>
+        </w:rPr>
+      </w:pPr>
+      <w:r>
+        <w:rPr>
+          <w:noProof/>
+        </w:rPr>
         <w:lastRenderedPageBreak/>
-        <w:t>3.5</w:t>
-      </w:r>
-      <w:r>
-        <w:rPr>
-          <w:rFonts w:ascii="Times New Roman" w:hAnsi="Times New Roman" w:cs="Times New Roman"/>
-          <w:b/>
-          <w:sz w:val="32"/>
-          <w:szCs w:val="32"/>
-        </w:rPr>
-        <w:t xml:space="preserve"> Tutorial Screen</w:t>
-      </w:r>
-    </w:p>
-    <w:p>
-      <w:pPr>
-        <w:rPr>
-          <w:rFonts w:ascii="Times New Roman" w:hAnsi="Times New Roman" w:cs="Times New Roman"/>
-        </w:rPr>
-      </w:pPr>
-      <w:r>
-        <w:rPr>
-          <w:rFonts w:ascii="Times New Roman" w:hAnsi="Times New Roman" w:cs="Times New Roman"/>
-        </w:rPr>
-        <w:t>The tutorial screen serves as a learning resource that the application users have to their advantage to lea</w:t>
-      </w:r>
-      <w:r>
-        <w:rPr>
-          <w:rFonts w:ascii="Times New Roman" w:hAnsi="Times New Roman" w:cs="Times New Roman"/>
-        </w:rPr>
-        <w:t>rn how to navigate through the a</w:t>
-      </w:r>
-      <w:r>
-        <w:rPr>
-          <w:rFonts w:ascii="Times New Roman" w:hAnsi="Times New Roman" w:cs="Times New Roman"/>
-        </w:rPr>
-        <w:t xml:space="preserve">pp, learn shortcuts, use efficiently </w:t>
-      </w:r>
-      <w:proofErr w:type="gramStart"/>
-      <w:r>
-        <w:rPr>
-          <w:rFonts w:ascii="Times New Roman" w:hAnsi="Times New Roman" w:cs="Times New Roman"/>
-        </w:rPr>
-        <w:t>the  services</w:t>
-      </w:r>
-      <w:proofErr w:type="gramEnd"/>
-      <w:r>
-        <w:rPr>
-          <w:rFonts w:ascii="Times New Roman" w:hAnsi="Times New Roman" w:cs="Times New Roman"/>
-        </w:rPr>
-        <w:t xml:space="preserve">  provided by the application and how to start a project, add members, assign task, upload completed task and view tasks and project progress.</w:t>
-      </w:r>
-      <w:r>
-        <w:rPr>
-          <w:rFonts w:ascii="Times New Roman" w:hAnsi="Times New Roman" w:cs="Times New Roman"/>
-        </w:rPr>
-        <w:t xml:space="preserve"> The user gets redirected to this screen when the user creates an account. It can also be accessed from the main menu screen.</w:t>
-      </w:r>
-    </w:p>
-    <w:p>
-      <w:pPr>
-        <w:rPr>
-          <w:rFonts w:ascii="Times New Roman" w:hAnsi="Times New Roman" w:cs="Times New Roman"/>
-          <w:sz w:val="32"/>
-          <w:szCs w:val="32"/>
-        </w:rPr>
-      </w:pPr>
-      <w:r>
-        <w:rPr>
-          <w:noProof/>
-        </w:rPr>
         <w:drawing>
           <wp:anchor distT="0" distB="0" distL="114300" distR="114300" simplePos="0" relativeHeight="251664384" behindDoc="0" locked="0" layoutInCell="1" allowOverlap="1" wp14:anchorId="1ECC7926" wp14:editId="255058C9">
             <wp:simplePos x="0" y="0"/>
@@ -5467,65 +5464,71 @@
           <w:sz w:val="32"/>
           <w:szCs w:val="32"/>
         </w:rPr>
+        <w:t>3.6 Main Menu Screen</w:t>
+      </w:r>
+    </w:p>
+    <w:p>
+      <w:pPr>
+        <w:rPr>
+          <w:rFonts w:ascii="Times New Roman" w:hAnsi="Times New Roman" w:cs="Times New Roman"/>
+          <w:sz w:val="32"/>
+          <w:szCs w:val="32"/>
+        </w:rPr>
+      </w:pPr>
+      <w:r>
+        <w:rPr>
+          <w:rFonts w:ascii="Times New Roman" w:hAnsi="Times New Roman" w:cs="Times New Roman"/>
+        </w:rPr>
+        <w:t>The m</w:t>
+      </w:r>
+      <w:r>
+        <w:rPr>
+          <w:rFonts w:ascii="Times New Roman" w:hAnsi="Times New Roman" w:cs="Times New Roman"/>
+        </w:rPr>
+        <w:t>ain menu screen is the</w:t>
+      </w:r>
+      <w:r>
+        <w:rPr>
+          <w:rFonts w:ascii="Times New Roman" w:hAnsi="Times New Roman" w:cs="Times New Roman"/>
+        </w:rPr>
+        <w:t xml:space="preserve"> screen the users will see once a user has logged in to the app.</w:t>
+      </w:r>
+      <w:r>
+        <w:rPr>
+          <w:rFonts w:ascii="Times New Roman" w:hAnsi="Times New Roman" w:cs="Times New Roman"/>
+        </w:rPr>
+        <w:t xml:space="preserve"> In this screen the user will be able to create</w:t>
+      </w:r>
+      <w:r>
+        <w:rPr>
+          <w:rFonts w:ascii="Times New Roman" w:hAnsi="Times New Roman" w:cs="Times New Roman"/>
+        </w:rPr>
+        <w:t xml:space="preserve"> a project or multiple projects</w:t>
+      </w:r>
+      <w:r>
+        <w:rPr>
+          <w:rFonts w:ascii="Times New Roman" w:hAnsi="Times New Roman" w:cs="Times New Roman"/>
+        </w:rPr>
+        <w:t xml:space="preserve">; </w:t>
+      </w:r>
+      <w:r>
+        <w:rPr>
+          <w:rFonts w:ascii="Times New Roman" w:hAnsi="Times New Roman" w:cs="Times New Roman"/>
+        </w:rPr>
+        <w:t>b</w:t>
+      </w:r>
+      <w:r>
+        <w:rPr>
+          <w:rFonts w:ascii="Times New Roman" w:hAnsi="Times New Roman" w:cs="Times New Roman"/>
+        </w:rPr>
+        <w:t xml:space="preserve">y clicking the plus sign </w:t>
+      </w:r>
+      <w:r>
+        <w:rPr>
+          <w:rFonts w:ascii="Times New Roman" w:hAnsi="Times New Roman" w:cs="Times New Roman"/>
+        </w:rPr>
         <w:lastRenderedPageBreak/>
-        <w:t>3.6 Main Menu Screen</w:t>
-      </w:r>
-    </w:p>
-    <w:p>
-      <w:pPr>
-        <w:rPr>
-          <w:rFonts w:ascii="Times New Roman" w:hAnsi="Times New Roman" w:cs="Times New Roman"/>
-          <w:sz w:val="32"/>
-          <w:szCs w:val="32"/>
-        </w:rPr>
-      </w:pPr>
-      <w:r>
-        <w:rPr>
-          <w:rFonts w:ascii="Times New Roman" w:hAnsi="Times New Roman" w:cs="Times New Roman"/>
-        </w:rPr>
-        <w:t>The m</w:t>
-      </w:r>
-      <w:r>
-        <w:rPr>
-          <w:rFonts w:ascii="Times New Roman" w:hAnsi="Times New Roman" w:cs="Times New Roman"/>
-        </w:rPr>
-        <w:t>ain menu screen is the</w:t>
-      </w:r>
-      <w:r>
-        <w:rPr>
-          <w:rFonts w:ascii="Times New Roman" w:hAnsi="Times New Roman" w:cs="Times New Roman"/>
-        </w:rPr>
-        <w:t xml:space="preserve"> screen the users will see once a user has logged in to the app.</w:t>
-      </w:r>
-      <w:r>
-        <w:rPr>
-          <w:rFonts w:ascii="Times New Roman" w:hAnsi="Times New Roman" w:cs="Times New Roman"/>
-        </w:rPr>
-        <w:t xml:space="preserve"> In this screen the user will be able to create</w:t>
-      </w:r>
-      <w:r>
-        <w:rPr>
-          <w:rFonts w:ascii="Times New Roman" w:hAnsi="Times New Roman" w:cs="Times New Roman"/>
-        </w:rPr>
-        <w:t xml:space="preserve"> a project or multiple projects</w:t>
-      </w:r>
-      <w:r>
-        <w:rPr>
-          <w:rFonts w:ascii="Times New Roman" w:hAnsi="Times New Roman" w:cs="Times New Roman"/>
-        </w:rPr>
-        <w:t xml:space="preserve">; </w:t>
-      </w:r>
-      <w:r>
-        <w:rPr>
-          <w:rFonts w:ascii="Times New Roman" w:hAnsi="Times New Roman" w:cs="Times New Roman"/>
-        </w:rPr>
-        <w:t>b</w:t>
-      </w:r>
-      <w:r>
-        <w:rPr>
-          <w:rFonts w:ascii="Times New Roman" w:hAnsi="Times New Roman" w:cs="Times New Roman"/>
-        </w:rPr>
-        <w:t xml:space="preserve">y clicking the plus sign situated in the </w:t>
+        <w:t xml:space="preserve">situated in the </w:t>
       </w:r>
       <w:r>
         <w:rPr>
@@ -5934,30 +5937,30 @@
           <w:sz w:val="32"/>
           <w:szCs w:val="32"/>
         </w:rPr>
+        <w:t>3.7  Create</w:t>
+      </w:r>
+      <w:proofErr w:type="gramEnd"/>
+      <w:r>
+        <w:rPr>
+          <w:rFonts w:ascii="Times New Roman" w:hAnsi="Times New Roman" w:cs="Times New Roman"/>
+          <w:b/>
+          <w:sz w:val="32"/>
+          <w:szCs w:val="32"/>
+        </w:rPr>
+        <w:t xml:space="preserve"> Project Screen</w:t>
+      </w:r>
+    </w:p>
+    <w:p>
+      <w:pPr>
+        <w:rPr>
+          <w:rFonts w:ascii="Times New Roman" w:hAnsi="Times New Roman" w:cs="Times New Roman"/>
+        </w:rPr>
+      </w:pPr>
+      <w:r>
+        <w:rPr>
+          <w:rFonts w:ascii="Times New Roman" w:hAnsi="Times New Roman" w:cs="Times New Roman"/>
+        </w:rPr>
         <w:lastRenderedPageBreak/>
-        <w:t>3.7  Create</w:t>
-      </w:r>
-      <w:proofErr w:type="gramEnd"/>
-      <w:r>
-        <w:rPr>
-          <w:rFonts w:ascii="Times New Roman" w:hAnsi="Times New Roman" w:cs="Times New Roman"/>
-          <w:b/>
-          <w:sz w:val="32"/>
-          <w:szCs w:val="32"/>
-        </w:rPr>
-        <w:t xml:space="preserve"> Project Screen</w:t>
-      </w:r>
-    </w:p>
-    <w:p>
-      <w:pPr>
-        <w:rPr>
-          <w:rFonts w:ascii="Times New Roman" w:hAnsi="Times New Roman" w:cs="Times New Roman"/>
-        </w:rPr>
-      </w:pPr>
-      <w:r>
-        <w:rPr>
-          <w:rFonts w:ascii="Times New Roman" w:hAnsi="Times New Roman" w:cs="Times New Roman"/>
-        </w:rPr>
         <w:t>The create project screen is where the user can</w:t>
       </w:r>
       <w:r>
@@ -6401,7 +6404,6 @@
           <w:sz w:val="32"/>
           <w:szCs w:val="32"/>
         </w:rPr>
-        <w:lastRenderedPageBreak/>
         <w:t>3.8   Project Screen</w:t>
       </w:r>
     </w:p>
@@ -6418,6 +6420,7 @@
         <w:rPr>
           <w:rFonts w:ascii="Times New Roman" w:hAnsi="Times New Roman" w:cs="Times New Roman"/>
         </w:rPr>
+        <w:lastRenderedPageBreak/>
         <w:t xml:space="preserve">The project screen is an informative </w:t>
       </w:r>
       <w:proofErr w:type="gramStart"/>
@@ -6834,21 +6837,21 @@
           <w:sz w:val="32"/>
           <w:szCs w:val="32"/>
         </w:rPr>
+        <w:t>3.9 Profile Screen</w:t>
+      </w:r>
+    </w:p>
+    <w:p>
+      <w:pPr>
+        <w:rPr>
+          <w:rFonts w:ascii="Times New Roman" w:hAnsi="Times New Roman" w:cs="Times New Roman"/>
+          <w:noProof/>
+        </w:rPr>
+      </w:pPr>
+      <w:r>
+        <w:rPr>
+          <w:rFonts w:ascii="Times New Roman" w:hAnsi="Times New Roman" w:cs="Times New Roman"/>
+        </w:rPr>
         <w:lastRenderedPageBreak/>
-        <w:t>3.9 Profile Screen</w:t>
-      </w:r>
-    </w:p>
-    <w:p>
-      <w:pPr>
-        <w:rPr>
-          <w:rFonts w:ascii="Times New Roman" w:hAnsi="Times New Roman" w:cs="Times New Roman"/>
-          <w:noProof/>
-        </w:rPr>
-      </w:pPr>
-      <w:r>
-        <w:rPr>
-          <w:rFonts w:ascii="Times New Roman" w:hAnsi="Times New Roman" w:cs="Times New Roman"/>
-        </w:rPr>
         <w:t>The profile screen is</w:t>
       </w:r>
       <w:r>
@@ -7248,60 +7251,60 @@
           <w:sz w:val="32"/>
           <w:szCs w:val="32"/>
         </w:rPr>
+        <w:t>3.10</w:t>
+      </w:r>
+      <w:r>
+        <w:rPr>
+          <w:rFonts w:ascii="Times New Roman" w:hAnsi="Times New Roman" w:cs="Times New Roman"/>
+          <w:b/>
+          <w:sz w:val="32"/>
+          <w:szCs w:val="32"/>
+        </w:rPr>
+        <w:t xml:space="preserve"> </w:t>
+      </w:r>
+      <w:r>
+        <w:rPr>
+          <w:rFonts w:ascii="Times New Roman" w:hAnsi="Times New Roman" w:cs="Times New Roman"/>
+          <w:b/>
+          <w:sz w:val="32"/>
+          <w:szCs w:val="32"/>
+        </w:rPr>
+        <w:t xml:space="preserve">Member’s </w:t>
+      </w:r>
+      <w:proofErr w:type="gramStart"/>
+      <w:r>
+        <w:rPr>
+          <w:rFonts w:ascii="Times New Roman" w:hAnsi="Times New Roman" w:cs="Times New Roman"/>
+          <w:b/>
+          <w:sz w:val="32"/>
+          <w:szCs w:val="32"/>
+        </w:rPr>
+        <w:t>V</w:t>
+      </w:r>
+      <w:r>
+        <w:rPr>
+          <w:rFonts w:ascii="Times New Roman" w:hAnsi="Times New Roman" w:cs="Times New Roman"/>
+          <w:b/>
+          <w:sz w:val="32"/>
+          <w:szCs w:val="32"/>
+        </w:rPr>
+        <w:t>iew  Screen</w:t>
+      </w:r>
+      <w:proofErr w:type="gramEnd"/>
+    </w:p>
+    <w:p>
+      <w:pPr>
+        <w:rPr>
+          <w:rFonts w:ascii="Times New Roman" w:hAnsi="Times New Roman" w:cs="Times New Roman"/>
+          <w:noProof/>
+        </w:rPr>
+      </w:pPr>
+      <w:r>
+        <w:rPr>
+          <w:rFonts w:ascii="Times New Roman" w:hAnsi="Times New Roman" w:cs="Times New Roman"/>
+          <w:noProof/>
+        </w:rPr>
         <w:lastRenderedPageBreak/>
-        <w:t>3.10</w:t>
-      </w:r>
-      <w:r>
-        <w:rPr>
-          <w:rFonts w:ascii="Times New Roman" w:hAnsi="Times New Roman" w:cs="Times New Roman"/>
-          <w:b/>
-          <w:sz w:val="32"/>
-          <w:szCs w:val="32"/>
-        </w:rPr>
-        <w:t xml:space="preserve"> </w:t>
-      </w:r>
-      <w:r>
-        <w:rPr>
-          <w:rFonts w:ascii="Times New Roman" w:hAnsi="Times New Roman" w:cs="Times New Roman"/>
-          <w:b/>
-          <w:sz w:val="32"/>
-          <w:szCs w:val="32"/>
-        </w:rPr>
-        <w:t xml:space="preserve">Member’s </w:t>
-      </w:r>
-      <w:proofErr w:type="gramStart"/>
-      <w:r>
-        <w:rPr>
-          <w:rFonts w:ascii="Times New Roman" w:hAnsi="Times New Roman" w:cs="Times New Roman"/>
-          <w:b/>
-          <w:sz w:val="32"/>
-          <w:szCs w:val="32"/>
-        </w:rPr>
-        <w:t>V</w:t>
-      </w:r>
-      <w:r>
-        <w:rPr>
-          <w:rFonts w:ascii="Times New Roman" w:hAnsi="Times New Roman" w:cs="Times New Roman"/>
-          <w:b/>
-          <w:sz w:val="32"/>
-          <w:szCs w:val="32"/>
-        </w:rPr>
-        <w:t>iew  Screen</w:t>
-      </w:r>
-      <w:proofErr w:type="gramEnd"/>
-    </w:p>
-    <w:p>
-      <w:pPr>
-        <w:rPr>
-          <w:rFonts w:ascii="Times New Roman" w:hAnsi="Times New Roman" w:cs="Times New Roman"/>
-          <w:noProof/>
-        </w:rPr>
-      </w:pPr>
-      <w:r>
-        <w:rPr>
-          <w:rFonts w:ascii="Times New Roman" w:hAnsi="Times New Roman" w:cs="Times New Roman"/>
-          <w:noProof/>
-        </w:rPr>
         <w:t>The Member’s view screen is the most important scree</w:t>
       </w:r>
       <w:r>
@@ -7816,6 +7819,7 @@
         <w:rPr>
           <w:rFonts w:ascii="Times New Roman" w:hAnsi="Times New Roman" w:cs="Times New Roman"/>
         </w:rPr>
+        <w:lastRenderedPageBreak/>
         <w:t>The leader view screen is very similar to the member’s view screen but with more added fe</w:t>
       </w:r>
       <w:r>
@@ -8312,21 +8316,21 @@
           <w:sz w:val="32"/>
           <w:szCs w:val="32"/>
         </w:rPr>
+        <w:t xml:space="preserve">3.12 Progress Screen </w:t>
+      </w:r>
+    </w:p>
+    <w:p>
+      <w:pPr>
+        <w:rPr>
+          <w:rFonts w:ascii="Times New Roman" w:hAnsi="Times New Roman" w:cs="Times New Roman"/>
+          <w:noProof/>
+        </w:rPr>
+      </w:pPr>
+      <w:r>
+        <w:rPr>
+          <w:rFonts w:ascii="Times New Roman" w:hAnsi="Times New Roman" w:cs="Times New Roman"/>
+        </w:rPr>
         <w:lastRenderedPageBreak/>
-        <w:t xml:space="preserve">3.12 Progress Screen </w:t>
-      </w:r>
-    </w:p>
-    <w:p>
-      <w:pPr>
-        <w:rPr>
-          <w:rFonts w:ascii="Times New Roman" w:hAnsi="Times New Roman" w:cs="Times New Roman"/>
-          <w:noProof/>
-        </w:rPr>
-      </w:pPr>
-      <w:r>
-        <w:rPr>
-          <w:rFonts w:ascii="Times New Roman" w:hAnsi="Times New Roman" w:cs="Times New Roman"/>
-        </w:rPr>
         <w:t>The progress screen serves as a visual representation of the project’s progress and individual task progress. This screen</w:t>
       </w:r>
       <w:r>
@@ -8745,17 +8749,26 @@
           <w:sz w:val="32"/>
           <w:szCs w:val="32"/>
         </w:rPr>
+        <w:t>3.13 Calendar</w:t>
+      </w:r>
+      <w:r>
+        <w:rPr>
+          <w:rFonts w:ascii="Times New Roman" w:hAnsi="Times New Roman" w:cs="Times New Roman"/>
+          <w:b/>
+          <w:sz w:val="32"/>
+          <w:szCs w:val="32"/>
+        </w:rPr>
+        <w:t xml:space="preserve"> </w:t>
+      </w:r>
+      <w:r>
+        <w:rPr>
+          <w:rFonts w:ascii="Times New Roman" w:hAnsi="Times New Roman" w:cs="Times New Roman"/>
+          <w:b/>
+          <w:sz w:val="32"/>
+          <w:szCs w:val="32"/>
+        </w:rPr>
         <w:lastRenderedPageBreak/>
-        <w:t>3.13 Calendar</w:t>
-      </w:r>
-      <w:r>
-        <w:rPr>
-          <w:rFonts w:ascii="Times New Roman" w:hAnsi="Times New Roman" w:cs="Times New Roman"/>
-          <w:b/>
-          <w:sz w:val="32"/>
-          <w:szCs w:val="32"/>
-        </w:rPr>
-        <w:t xml:space="preserve"> Screen </w:t>
+        <w:t xml:space="preserve">Screen </w:t>
       </w:r>
     </w:p>
     <w:p>
@@ -10552,7 +10565,7 @@
           <w:rPr>
             <w:noProof/>
           </w:rPr>
-          <w:t>18</w:t>
+          <w:t>1</w:t>
         </w:r>
         <w:r>
           <w:rPr>
@@ -12927,7 +12940,7 @@
 </file>
 
 <file path=customXml/itemProps1.xml><?xml version="1.0" encoding="utf-8"?>
-<ds:datastoreItem xmlns:ds="http://schemas.openxmlformats.org/officeDocument/2006/customXml" ds:itemID="{E9FDED43-D142-4C51-B438-2434097711FA}">
+<ds:datastoreItem xmlns:ds="http://schemas.openxmlformats.org/officeDocument/2006/customXml" ds:itemID="{3DD00DF0-D4F0-4AD9-88A5-A553793C559E}">
   <ds:schemaRefs>
     <ds:schemaRef ds:uri="http://schemas.openxmlformats.org/officeDocument/2006/bibliography"/>
   </ds:schemaRefs>

</xml_diff>